<commit_message>
updated Skills and Jobs
</commit_message>
<xml_diff>
--- a/Content Docs/Skills and Jobs.docx
+++ b/Content Docs/Skills and Jobs.docx
@@ -10,91 +10,6 @@
         <w:rPr>
           <w:rtl w:val="0"/>
         </w:rPr>
-        <w:t xml:space="preserve">Roles:</w:t>
-      </w:r>
-    </w:p>
-    <w:p>
-      <w:pPr>
-        <w:rPr/>
-      </w:pPr>
-      <w:r>
-        <w:rPr>
-          <w:rtl w:val="0"/>
-        </w:rPr>
-      </w:r>
-    </w:p>
-    <w:p>
-      <w:pPr>
-        <w:rPr/>
-      </w:pPr>
-      <w:r>
-        <w:rPr>
-          <w:rtl w:val="0"/>
-        </w:rPr>
-        <w:t xml:space="preserve">Database Administrator</w:t>
-      </w:r>
-    </w:p>
-    <w:p>
-      <w:pPr>
-        <w:rPr/>
-      </w:pPr>
-      <w:r>
-        <w:rPr>
-          <w:rtl w:val="0"/>
-        </w:rPr>
-      </w:r>
-    </w:p>
-    <w:p>
-      <w:pPr>
-        <w:rPr/>
-      </w:pPr>
-      <w:r>
-        <w:rPr>
-          <w:rtl w:val="0"/>
-        </w:rPr>
-        <w:t xml:space="preserve">Project Manager</w:t>
-      </w:r>
-    </w:p>
-    <w:p>
-      <w:pPr>
-        <w:rPr/>
-      </w:pPr>
-      <w:r>
-        <w:rPr>
-          <w:rtl w:val="0"/>
-        </w:rPr>
-      </w:r>
-    </w:p>
-    <w:p>
-      <w:pPr>
-        <w:rPr/>
-      </w:pPr>
-      <w:r>
-        <w:rPr>
-          <w:rtl w:val="0"/>
-        </w:rPr>
-        <w:t xml:space="preserve">Test engineer</w:t>
-      </w:r>
-    </w:p>
-    <w:p>
-      <w:pPr>
-        <w:rPr/>
-      </w:pPr>
-      <w:r>
-        <w:rPr>
-          <w:rtl w:val="0"/>
-        </w:rPr>
-      </w:r>
-    </w:p>
-    <w:p>
-      <w:pPr>
-        <w:rPr/>
-      </w:pPr>
-      <w:r>
-        <w:rPr>
-          <w:rtl w:val="0"/>
-        </w:rPr>
-        <w:t xml:space="preserve">Developer</w:t>
       </w:r>
     </w:p>
     <w:p>
@@ -116,26 +31,6 @@
         <w:rPr>
           <w:rtl w:val="0"/>
         </w:rPr>
-      </w:r>
-    </w:p>
-    <w:p>
-      <w:pPr>
-        <w:rPr/>
-      </w:pPr>
-      <w:r>
-        <w:rPr>
-          <w:rtl w:val="0"/>
-        </w:rPr>
-      </w:r>
-    </w:p>
-    <w:p>
-      <w:pPr>
-        <w:rPr/>
-      </w:pPr>
-      <w:r>
-        <w:rPr>
-          <w:rtl w:val="0"/>
-        </w:rPr>
         <w:t xml:space="preserve">Database Administrator </w:t>
       </w:r>
     </w:p>
@@ -220,7 +115,7 @@
         <w:rPr>
           <w:rtl w:val="0"/>
         </w:rPr>
-        <w:t xml:space="preserve">We are currently searching for an experienced Database Administrator with a background working with postgreSQL to join the Imagine Dragoons team. We are at the beginning stages of this project and we are looking for a passionate individual to see this project through with us.</w:t>
+        <w:t xml:space="preserve">We are currently searching for an experienced Database Administrator with a background working with PostgreSQL to join the Imagine Dragoons team. We are at the beginning stages of this project and we are looking for a passionate individual to see this project through with us.</w:t>
       </w:r>
     </w:p>
     <w:p>
@@ -247,13 +142,13 @@
         <w:rPr>
           <w:rtl w:val="0"/>
         </w:rPr>
-        <w:t xml:space="preserve">opportunity</w:t>
-      </w:r>
-      <w:r>
-        <w:rPr>
-          <w:rtl w:val="0"/>
-        </w:rPr>
-        <w:t xml:space="preserve"> ability to implement your ideas.</w:t>
+        <w:t xml:space="preserve">opportunity to</w:t>
+      </w:r>
+      <w:r>
+        <w:rPr>
+          <w:rtl w:val="0"/>
+        </w:rPr>
+        <w:t xml:space="preserve"> implement your ideas.</w:t>
       </w:r>
     </w:p>
     <w:p>
@@ -463,6 +358,1284 @@
         <w:rPr>
           <w:rtl w:val="0"/>
         </w:rPr>
+      </w:r>
+    </w:p>
+    <w:p>
+      <w:pPr>
+        <w:rPr/>
+      </w:pPr>
+      <w:r>
+        <w:rPr>
+          <w:rtl w:val="0"/>
+        </w:rPr>
+      </w:r>
+    </w:p>
+    <w:p>
+      <w:pPr>
+        <w:rPr/>
+      </w:pPr>
+      <w:r>
+        <w:rPr>
+          <w:rtl w:val="0"/>
+        </w:rPr>
+      </w:r>
+    </w:p>
+    <w:p>
+      <w:pPr>
+        <w:rPr/>
+      </w:pPr>
+      <w:r>
+        <w:rPr>
+          <w:rtl w:val="0"/>
+        </w:rPr>
+      </w:r>
+    </w:p>
+    <w:p>
+      <w:pPr>
+        <w:rPr/>
+      </w:pPr>
+      <w:r>
+        <w:rPr>
+          <w:rtl w:val="0"/>
+        </w:rPr>
+      </w:r>
+    </w:p>
+    <w:p>
+      <w:pPr>
+        <w:rPr/>
+      </w:pPr>
+      <w:r>
+        <w:rPr>
+          <w:rtl w:val="0"/>
+        </w:rPr>
+      </w:r>
+    </w:p>
+    <w:p>
+      <w:pPr>
+        <w:rPr/>
+      </w:pPr>
+      <w:r>
+        <w:rPr>
+          <w:rtl w:val="0"/>
+        </w:rPr>
+      </w:r>
+    </w:p>
+    <w:p>
+      <w:pPr>
+        <w:rPr/>
+      </w:pPr>
+      <w:r>
+        <w:rPr>
+          <w:rtl w:val="0"/>
+        </w:rPr>
+      </w:r>
+    </w:p>
+    <w:p>
+      <w:pPr>
+        <w:rPr/>
+      </w:pPr>
+      <w:r>
+        <w:rPr>
+          <w:rtl w:val="0"/>
+        </w:rPr>
+      </w:r>
+    </w:p>
+    <w:p>
+      <w:pPr>
+        <w:rPr/>
+      </w:pPr>
+      <w:r>
+        <w:rPr>
+          <w:rtl w:val="0"/>
+        </w:rPr>
+      </w:r>
+    </w:p>
+    <w:p>
+      <w:pPr>
+        <w:rPr/>
+      </w:pPr>
+      <w:r>
+        <w:rPr>
+          <w:rtl w:val="0"/>
+        </w:rPr>
+        <w:t xml:space="preserve">Project Manager:</w:t>
+      </w:r>
+    </w:p>
+    <w:p>
+      <w:pPr>
+        <w:rPr/>
+      </w:pPr>
+      <w:r>
+        <w:rPr>
+          <w:rtl w:val="0"/>
+        </w:rPr>
+      </w:r>
+    </w:p>
+    <w:p>
+      <w:pPr>
+        <w:rPr/>
+      </w:pPr>
+      <w:r>
+        <w:rPr>
+          <w:rtl w:val="0"/>
+        </w:rPr>
+        <w:t xml:space="preserve">About us:</w:t>
+      </w:r>
+    </w:p>
+    <w:p>
+      <w:pPr>
+        <w:rPr/>
+      </w:pPr>
+      <w:r>
+        <w:rPr>
+          <w:rtl w:val="0"/>
+        </w:rPr>
+      </w:r>
+    </w:p>
+    <w:p>
+      <w:pPr>
+        <w:rPr/>
+      </w:pPr>
+      <w:r>
+        <w:rPr>
+          <w:rtl w:val="0"/>
+        </w:rPr>
+        <w:t xml:space="preserve">We are an up and coming start-up who has recently secured funding to support the development of an application servicing the childcare industry. The application being developed will allow educators to track observations of learning outcomes for Individual children. This is currently a long manual task, we wish to make this process less time consuming by automating this task as much as possible. </w:t>
+      </w:r>
+    </w:p>
+    <w:p>
+      <w:pPr>
+        <w:rPr/>
+      </w:pPr>
+      <w:r>
+        <w:rPr>
+          <w:rtl w:val="0"/>
+        </w:rPr>
+      </w:r>
+    </w:p>
+    <w:p>
+      <w:pPr>
+        <w:rPr/>
+      </w:pPr>
+      <w:r>
+        <w:rPr>
+          <w:rtl w:val="0"/>
+        </w:rPr>
+        <w:t xml:space="preserve">About this role:</w:t>
+      </w:r>
+    </w:p>
+    <w:p>
+      <w:pPr>
+        <w:rPr/>
+      </w:pPr>
+      <w:r>
+        <w:rPr>
+          <w:rtl w:val="0"/>
+        </w:rPr>
+      </w:r>
+    </w:p>
+    <w:p>
+      <w:pPr>
+        <w:rPr/>
+      </w:pPr>
+      <w:r>
+        <w:rPr>
+          <w:rtl w:val="0"/>
+        </w:rPr>
+        <w:t xml:space="preserve">We are currently searching for an experienced Project Manager with a background working in a similar role to join the Imagine Dragoons team. We are at the beginning stages of this project and we are looking for a passionate individual to see this project through with us.</w:t>
+      </w:r>
+    </w:p>
+    <w:p>
+      <w:pPr>
+        <w:rPr/>
+      </w:pPr>
+      <w:r>
+        <w:rPr>
+          <w:rtl w:val="0"/>
+        </w:rPr>
+      </w:r>
+    </w:p>
+    <w:p>
+      <w:pPr>
+        <w:rPr/>
+      </w:pPr>
+      <w:r>
+        <w:rPr>
+          <w:rtl w:val="0"/>
+        </w:rPr>
+        <w:t xml:space="preserve">This is an amazing opportunity to start a project from the early stages to completion and gain further experience in your role as well as the </w:t>
+      </w:r>
+      <w:r>
+        <w:rPr>
+          <w:rtl w:val="0"/>
+        </w:rPr>
+        <w:t xml:space="preserve">opportunity to</w:t>
+      </w:r>
+      <w:r>
+        <w:rPr>
+          <w:rtl w:val="0"/>
+        </w:rPr>
+        <w:t xml:space="preserve"> implement your ideas.</w:t>
+      </w:r>
+    </w:p>
+    <w:p>
+      <w:pPr>
+        <w:rPr/>
+      </w:pPr>
+      <w:r>
+        <w:rPr>
+          <w:rtl w:val="0"/>
+        </w:rPr>
+      </w:r>
+    </w:p>
+    <w:p>
+      <w:pPr>
+        <w:rPr/>
+      </w:pPr>
+      <w:r>
+        <w:rPr>
+          <w:rtl w:val="0"/>
+        </w:rPr>
+        <w:t xml:space="preserve">To apply you will need:</w:t>
+      </w:r>
+    </w:p>
+    <w:p>
+      <w:pPr>
+        <w:rPr/>
+      </w:pPr>
+      <w:r>
+        <w:rPr>
+          <w:rtl w:val="0"/>
+        </w:rPr>
+        <w:t xml:space="preserve"> </w:t>
+      </w:r>
+    </w:p>
+    <w:p>
+      <w:pPr>
+        <w:numPr>
+          <w:ilvl w:val="0"/>
+          <w:numId w:val="1"/>
+        </w:numPr>
+        <w:ind w:left="1440" w:hanging="360"/>
+      </w:pPr>
+      <w:r>
+        <w:rPr>
+          <w:rtl w:val="0"/>
+        </w:rPr>
+        <w:t xml:space="preserve">Experience in a similar relevant position </w:t>
+      </w:r>
+    </w:p>
+    <w:p>
+      <w:pPr>
+        <w:numPr>
+          <w:ilvl w:val="0"/>
+          <w:numId w:val="1"/>
+        </w:numPr>
+        <w:ind w:left="1440" w:hanging="360"/>
+      </w:pPr>
+      <w:r>
+        <w:rPr>
+          <w:rtl w:val="0"/>
+        </w:rPr>
+        <w:t xml:space="preserve">Bachelor of Information Technology or equivalent qualification</w:t>
+      </w:r>
+    </w:p>
+    <w:p>
+      <w:pPr>
+        <w:numPr>
+          <w:ilvl w:val="0"/>
+          <w:numId w:val="1"/>
+        </w:numPr>
+        <w:ind w:left="1440" w:hanging="360"/>
+        <w:rPr>
+          <w:u w:val="none"/>
+        </w:rPr>
+      </w:pPr>
+      <w:r>
+        <w:rPr>
+          <w:rtl w:val="0"/>
+        </w:rPr>
+        <w:t xml:space="preserve">Certifications in Project/Program management a plus</w:t>
+      </w:r>
+    </w:p>
+    <w:p>
+      <w:pPr>
+        <w:numPr>
+          <w:ilvl w:val="0"/>
+          <w:numId w:val="1"/>
+        </w:numPr>
+        <w:ind w:left="1440" w:hanging="360"/>
+        <w:rPr>
+          <w:u w:val="none"/>
+        </w:rPr>
+      </w:pPr>
+      <w:r>
+        <w:rPr>
+          <w:rtl w:val="0"/>
+        </w:rPr>
+        <w:t xml:space="preserve">Developing performance reporting which is meaningful to the relevant parties.</w:t>
+      </w:r>
+    </w:p>
+    <w:p>
+      <w:pPr>
+        <w:numPr>
+          <w:ilvl w:val="0"/>
+          <w:numId w:val="1"/>
+        </w:numPr>
+        <w:ind w:left="1440" w:hanging="360"/>
+      </w:pPr>
+      <w:r>
+        <w:rPr>
+          <w:rtl w:val="0"/>
+        </w:rPr>
+        <w:t xml:space="preserve">Willing to work in a team environment </w:t>
+      </w:r>
+    </w:p>
+    <w:p>
+      <w:pPr>
+        <w:numPr>
+          <w:ilvl w:val="0"/>
+          <w:numId w:val="1"/>
+        </w:numPr>
+        <w:ind w:left="1440" w:hanging="360"/>
+        <w:rPr>
+          <w:u w:val="none"/>
+        </w:rPr>
+      </w:pPr>
+      <w:r>
+        <w:rPr>
+          <w:rtl w:val="0"/>
+        </w:rPr>
+        <w:t xml:space="preserve">Strong Problem-solving skills to be able to resolve issues quickly and efficiently </w:t>
+      </w:r>
+    </w:p>
+    <w:p>
+      <w:pPr>
+        <w:numPr>
+          <w:ilvl w:val="0"/>
+          <w:numId w:val="1"/>
+        </w:numPr>
+        <w:ind w:left="1440" w:hanging="360"/>
+      </w:pPr>
+      <w:r>
+        <w:rPr>
+          <w:rtl w:val="0"/>
+        </w:rPr>
+        <w:t xml:space="preserve">Great oral and written communication skills</w:t>
+      </w:r>
+    </w:p>
+    <w:p>
+      <w:pPr>
+        <w:numPr>
+          <w:ilvl w:val="0"/>
+          <w:numId w:val="1"/>
+        </w:numPr>
+        <w:ind w:left="1440" w:hanging="360"/>
+      </w:pPr>
+      <w:r>
+        <w:rPr>
+          <w:rtl w:val="0"/>
+        </w:rPr>
+        <w:t xml:space="preserve">Experience with Agile development methods</w:t>
+      </w:r>
+    </w:p>
+    <w:p>
+      <w:pPr>
+        <w:rPr/>
+      </w:pPr>
+      <w:r>
+        <w:rPr>
+          <w:rtl w:val="0"/>
+        </w:rPr>
+      </w:r>
+    </w:p>
+    <w:p>
+      <w:pPr>
+        <w:rPr/>
+      </w:pPr>
+      <w:r>
+        <w:rPr>
+          <w:rtl w:val="0"/>
+        </w:rPr>
+        <w:t xml:space="preserve">How to apply:</w:t>
+      </w:r>
+    </w:p>
+    <w:p>
+      <w:pPr>
+        <w:rPr/>
+      </w:pPr>
+      <w:r>
+        <w:rPr>
+          <w:rtl w:val="0"/>
+        </w:rPr>
+        <w:t xml:space="preserve">Please submit your CV and resume to </w:t>
+      </w:r>
+    </w:p>
+    <w:p>
+      <w:pPr>
+        <w:rPr/>
+      </w:pPr>
+      <w:hyperlink r:id="rId7">
+        <w:r>
+          <w:rPr>
+            <w:color w:val="1155cc"/>
+            <w:u w:val="single"/>
+            <w:rtl w:val="0"/>
+          </w:rPr>
+          <w:t xml:space="preserve">admin@imaginedragoons.com.au</w:t>
+        </w:r>
+      </w:hyperlink>
+      <w:r>
+        <w:rPr>
+          <w:rtl w:val="0"/>
+        </w:rPr>
+        <w:t xml:space="preserve">  </w:t>
+      </w:r>
+    </w:p>
+    <w:p>
+      <w:pPr>
+        <w:rPr/>
+      </w:pPr>
+      <w:r>
+        <w:rPr>
+          <w:rtl w:val="0"/>
+        </w:rPr>
+      </w:r>
+    </w:p>
+    <w:p>
+      <w:pPr>
+        <w:rPr/>
+      </w:pPr>
+      <w:r>
+        <w:rPr>
+          <w:rtl w:val="0"/>
+        </w:rPr>
+      </w:r>
+    </w:p>
+    <w:p>
+      <w:pPr>
+        <w:rPr/>
+      </w:pPr>
+      <w:r>
+        <w:rPr>
+          <w:rtl w:val="0"/>
+        </w:rPr>
+      </w:r>
+    </w:p>
+    <w:p>
+      <w:pPr>
+        <w:rPr/>
+      </w:pPr>
+      <w:r>
+        <w:rPr>
+          <w:rtl w:val="0"/>
+        </w:rPr>
+      </w:r>
+    </w:p>
+    <w:p>
+      <w:pPr>
+        <w:rPr/>
+      </w:pPr>
+      <w:r>
+        <w:rPr>
+          <w:rtl w:val="0"/>
+        </w:rPr>
+      </w:r>
+    </w:p>
+    <w:p>
+      <w:pPr>
+        <w:rPr/>
+      </w:pPr>
+      <w:r>
+        <w:rPr>
+          <w:rtl w:val="0"/>
+        </w:rPr>
+      </w:r>
+    </w:p>
+    <w:p>
+      <w:pPr>
+        <w:rPr/>
+      </w:pPr>
+      <w:r>
+        <w:rPr>
+          <w:rtl w:val="0"/>
+        </w:rPr>
+      </w:r>
+    </w:p>
+    <w:p>
+      <w:pPr>
+        <w:rPr/>
+      </w:pPr>
+      <w:r>
+        <w:rPr>
+          <w:rtl w:val="0"/>
+        </w:rPr>
+      </w:r>
+    </w:p>
+    <w:p>
+      <w:pPr>
+        <w:rPr/>
+      </w:pPr>
+      <w:r>
+        <w:rPr>
+          <w:rtl w:val="0"/>
+        </w:rPr>
+      </w:r>
+    </w:p>
+    <w:p>
+      <w:pPr>
+        <w:rPr/>
+      </w:pPr>
+      <w:r>
+        <w:rPr>
+          <w:rtl w:val="0"/>
+        </w:rPr>
+      </w:r>
+    </w:p>
+    <w:p>
+      <w:pPr>
+        <w:rPr/>
+      </w:pPr>
+      <w:r>
+        <w:rPr>
+          <w:rtl w:val="0"/>
+        </w:rPr>
+        <w:t xml:space="preserve">Senior Test Engineer:</w:t>
+      </w:r>
+    </w:p>
+    <w:p>
+      <w:pPr>
+        <w:rPr/>
+      </w:pPr>
+      <w:r>
+        <w:rPr>
+          <w:rtl w:val="0"/>
+        </w:rPr>
+      </w:r>
+    </w:p>
+    <w:p>
+      <w:pPr>
+        <w:rPr/>
+      </w:pPr>
+      <w:r>
+        <w:rPr>
+          <w:rtl w:val="0"/>
+        </w:rPr>
+        <w:t xml:space="preserve">About us:</w:t>
+      </w:r>
+    </w:p>
+    <w:p>
+      <w:pPr>
+        <w:rPr/>
+      </w:pPr>
+      <w:r>
+        <w:rPr>
+          <w:rtl w:val="0"/>
+        </w:rPr>
+      </w:r>
+    </w:p>
+    <w:p>
+      <w:pPr>
+        <w:rPr/>
+      </w:pPr>
+      <w:r>
+        <w:rPr>
+          <w:rtl w:val="0"/>
+        </w:rPr>
+        <w:t xml:space="preserve">We are an up and coming start-up who has recently secured funding to support the development of an application servicing the childcare industry. The application being developed will allow educators to track observations of learning outcomes for Individual children. This is currently a long manual task, we wish to make this process less time consuming by automating this task as much as possible. </w:t>
+      </w:r>
+    </w:p>
+    <w:p>
+      <w:pPr>
+        <w:rPr/>
+      </w:pPr>
+      <w:r>
+        <w:rPr>
+          <w:rtl w:val="0"/>
+        </w:rPr>
+      </w:r>
+    </w:p>
+    <w:p>
+      <w:pPr>
+        <w:rPr/>
+      </w:pPr>
+      <w:r>
+        <w:rPr>
+          <w:rtl w:val="0"/>
+        </w:rPr>
+        <w:t xml:space="preserve">About this role:</w:t>
+      </w:r>
+    </w:p>
+    <w:p>
+      <w:pPr>
+        <w:rPr/>
+      </w:pPr>
+      <w:r>
+        <w:rPr>
+          <w:rtl w:val="0"/>
+        </w:rPr>
+      </w:r>
+    </w:p>
+    <w:p>
+      <w:pPr>
+        <w:rPr/>
+      </w:pPr>
+      <w:r>
+        <w:rPr>
+          <w:rtl w:val="0"/>
+        </w:rPr>
+        <w:t xml:space="preserve">We are currently searching for an experienced Test Engineer with a background working in a similar role to join the Imagine Dragoons team. We are at the beginning stages of this project and we are looking for a passionate individual to see this project through with us.</w:t>
+      </w:r>
+    </w:p>
+    <w:p>
+      <w:pPr>
+        <w:rPr/>
+      </w:pPr>
+      <w:r>
+        <w:rPr>
+          <w:rtl w:val="0"/>
+        </w:rPr>
+      </w:r>
+    </w:p>
+    <w:p>
+      <w:pPr>
+        <w:rPr/>
+      </w:pPr>
+      <w:r>
+        <w:rPr>
+          <w:rtl w:val="0"/>
+        </w:rPr>
+        <w:t xml:space="preserve">This is an amazing opportunity to start a project from the early stages to completion and gain further experience in your role as well as the </w:t>
+      </w:r>
+      <w:r>
+        <w:rPr>
+          <w:rtl w:val="0"/>
+        </w:rPr>
+        <w:t xml:space="preserve">opportunity to</w:t>
+      </w:r>
+      <w:r>
+        <w:rPr>
+          <w:rtl w:val="0"/>
+        </w:rPr>
+        <w:t xml:space="preserve"> implement your ideas.</w:t>
+      </w:r>
+    </w:p>
+    <w:p>
+      <w:pPr>
+        <w:rPr/>
+      </w:pPr>
+      <w:r>
+        <w:rPr>
+          <w:rtl w:val="0"/>
+        </w:rPr>
+      </w:r>
+    </w:p>
+    <w:p>
+      <w:pPr>
+        <w:rPr/>
+      </w:pPr>
+      <w:r>
+        <w:rPr>
+          <w:rtl w:val="0"/>
+        </w:rPr>
+        <w:t xml:space="preserve">To apply you will need:</w:t>
+      </w:r>
+    </w:p>
+    <w:p>
+      <w:pPr>
+        <w:rPr/>
+      </w:pPr>
+      <w:r>
+        <w:rPr>
+          <w:rtl w:val="0"/>
+        </w:rPr>
+        <w:t xml:space="preserve"> </w:t>
+      </w:r>
+    </w:p>
+    <w:p>
+      <w:pPr>
+        <w:numPr>
+          <w:ilvl w:val="0"/>
+          <w:numId w:val="1"/>
+        </w:numPr>
+        <w:ind w:left="1440" w:hanging="360"/>
+      </w:pPr>
+      <w:r>
+        <w:rPr>
+          <w:rtl w:val="0"/>
+        </w:rPr>
+        <w:t xml:space="preserve">Lead and develop testing strategies</w:t>
+      </w:r>
+    </w:p>
+    <w:p>
+      <w:pPr>
+        <w:numPr>
+          <w:ilvl w:val="0"/>
+          <w:numId w:val="1"/>
+        </w:numPr>
+        <w:ind w:left="1440" w:hanging="360"/>
+        <w:rPr>
+          <w:u w:val="none"/>
+        </w:rPr>
+      </w:pPr>
+      <w:r>
+        <w:rPr>
+          <w:rtl w:val="0"/>
+        </w:rPr>
+        <w:t xml:space="preserve">Experience with Java a must </w:t>
+      </w:r>
+    </w:p>
+    <w:p>
+      <w:pPr>
+        <w:numPr>
+          <w:ilvl w:val="0"/>
+          <w:numId w:val="1"/>
+        </w:numPr>
+        <w:ind w:left="1440" w:hanging="360"/>
+        <w:rPr>
+          <w:u w:val="none"/>
+        </w:rPr>
+      </w:pPr>
+      <w:r>
+        <w:rPr>
+          <w:rtl w:val="0"/>
+        </w:rPr>
+        <w:t xml:space="preserve">Complete Applicable levels testing required to produce quality software </w:t>
+      </w:r>
+    </w:p>
+    <w:p>
+      <w:pPr>
+        <w:numPr>
+          <w:ilvl w:val="0"/>
+          <w:numId w:val="1"/>
+        </w:numPr>
+        <w:ind w:left="1440" w:hanging="360"/>
+        <w:rPr>
+          <w:u w:val="none"/>
+        </w:rPr>
+      </w:pPr>
+      <w:r>
+        <w:rPr>
+          <w:rtl w:val="0"/>
+        </w:rPr>
+        <w:t xml:space="preserve">Report and manage risks and defects in accordance with Agile development methods </w:t>
+      </w:r>
+    </w:p>
+    <w:p>
+      <w:pPr>
+        <w:numPr>
+          <w:ilvl w:val="0"/>
+          <w:numId w:val="1"/>
+        </w:numPr>
+        <w:ind w:left="1440" w:hanging="360"/>
+      </w:pPr>
+      <w:r>
+        <w:rPr>
+          <w:rtl w:val="0"/>
+        </w:rPr>
+        <w:t xml:space="preserve">Willing to work in a team environment </w:t>
+      </w:r>
+    </w:p>
+    <w:p>
+      <w:pPr>
+        <w:numPr>
+          <w:ilvl w:val="0"/>
+          <w:numId w:val="1"/>
+        </w:numPr>
+        <w:ind w:left="1440" w:hanging="360"/>
+      </w:pPr>
+      <w:r>
+        <w:rPr>
+          <w:rtl w:val="0"/>
+        </w:rPr>
+        <w:t xml:space="preserve">Great oral and written communication skills</w:t>
+      </w:r>
+    </w:p>
+    <w:p>
+      <w:pPr>
+        <w:ind w:left="1440" w:firstLine="0"/>
+        <w:rPr/>
+      </w:pPr>
+      <w:r>
+        <w:rPr>
+          <w:rtl w:val="0"/>
+        </w:rPr>
+      </w:r>
+    </w:p>
+    <w:p>
+      <w:pPr>
+        <w:rPr/>
+      </w:pPr>
+      <w:r>
+        <w:rPr>
+          <w:rtl w:val="0"/>
+        </w:rPr>
+      </w:r>
+    </w:p>
+    <w:p>
+      <w:pPr>
+        <w:rPr/>
+      </w:pPr>
+      <w:r>
+        <w:rPr>
+          <w:rtl w:val="0"/>
+        </w:rPr>
+        <w:t xml:space="preserve">How to apply:</w:t>
+      </w:r>
+    </w:p>
+    <w:p>
+      <w:pPr>
+        <w:rPr/>
+      </w:pPr>
+      <w:r>
+        <w:rPr>
+          <w:rtl w:val="0"/>
+        </w:rPr>
+        <w:t xml:space="preserve">Please submit your CV and resume to </w:t>
+      </w:r>
+    </w:p>
+    <w:p>
+      <w:pPr>
+        <w:rPr/>
+      </w:pPr>
+      <w:hyperlink r:id="rId8">
+        <w:r>
+          <w:rPr>
+            <w:color w:val="1155cc"/>
+            <w:u w:val="single"/>
+            <w:rtl w:val="0"/>
+          </w:rPr>
+          <w:t xml:space="preserve">admin@imaginedragoons.com.au</w:t>
+        </w:r>
+      </w:hyperlink>
+      <w:r>
+        <w:rPr>
+          <w:rtl w:val="0"/>
+        </w:rPr>
+        <w:t xml:space="preserve">  </w:t>
+      </w:r>
+    </w:p>
+    <w:p>
+      <w:pPr>
+        <w:rPr/>
+      </w:pPr>
+      <w:r>
+        <w:rPr>
+          <w:rtl w:val="0"/>
+        </w:rPr>
+      </w:r>
+    </w:p>
+    <w:p>
+      <w:pPr>
+        <w:rPr/>
+      </w:pPr>
+      <w:r>
+        <w:rPr>
+          <w:rtl w:val="0"/>
+        </w:rPr>
+      </w:r>
+    </w:p>
+    <w:p>
+      <w:pPr>
+        <w:rPr/>
+      </w:pPr>
+      <w:r>
+        <w:rPr>
+          <w:rtl w:val="0"/>
+        </w:rPr>
+      </w:r>
+    </w:p>
+    <w:p>
+      <w:pPr>
+        <w:rPr/>
+      </w:pPr>
+      <w:r>
+        <w:rPr>
+          <w:rtl w:val="0"/>
+        </w:rPr>
+      </w:r>
+    </w:p>
+    <w:p>
+      <w:pPr>
+        <w:rPr/>
+      </w:pPr>
+      <w:r>
+        <w:rPr>
+          <w:rtl w:val="0"/>
+        </w:rPr>
+      </w:r>
+    </w:p>
+    <w:p>
+      <w:pPr>
+        <w:rPr/>
+      </w:pPr>
+      <w:r>
+        <w:rPr>
+          <w:rtl w:val="0"/>
+        </w:rPr>
+      </w:r>
+    </w:p>
+    <w:p>
+      <w:pPr>
+        <w:rPr/>
+      </w:pPr>
+      <w:r>
+        <w:rPr>
+          <w:rtl w:val="0"/>
+        </w:rPr>
+      </w:r>
+    </w:p>
+    <w:p>
+      <w:pPr>
+        <w:rPr/>
+      </w:pPr>
+      <w:r>
+        <w:rPr>
+          <w:rtl w:val="0"/>
+        </w:rPr>
+      </w:r>
+    </w:p>
+    <w:p>
+      <w:pPr>
+        <w:rPr/>
+      </w:pPr>
+      <w:r>
+        <w:rPr>
+          <w:rtl w:val="0"/>
+        </w:rPr>
+      </w:r>
+    </w:p>
+    <w:p>
+      <w:pPr>
+        <w:rPr/>
+      </w:pPr>
+      <w:r>
+        <w:rPr>
+          <w:rtl w:val="0"/>
+        </w:rPr>
+      </w:r>
+    </w:p>
+    <w:p>
+      <w:pPr>
+        <w:rPr/>
+      </w:pPr>
+      <w:r>
+        <w:rPr>
+          <w:rtl w:val="0"/>
+        </w:rPr>
+        <w:t xml:space="preserve">Java Developer</w:t>
+      </w:r>
+    </w:p>
+    <w:p>
+      <w:pPr>
+        <w:rPr/>
+      </w:pPr>
+      <w:r>
+        <w:rPr>
+          <w:rtl w:val="0"/>
+        </w:rPr>
+      </w:r>
+    </w:p>
+    <w:p>
+      <w:pPr>
+        <w:rPr/>
+      </w:pPr>
+      <w:r>
+        <w:rPr>
+          <w:rtl w:val="0"/>
+        </w:rPr>
+        <w:t xml:space="preserve">About us:</w:t>
+      </w:r>
+    </w:p>
+    <w:p>
+      <w:pPr>
+        <w:rPr/>
+      </w:pPr>
+      <w:r>
+        <w:rPr>
+          <w:rtl w:val="0"/>
+        </w:rPr>
+      </w:r>
+    </w:p>
+    <w:p>
+      <w:pPr>
+        <w:rPr/>
+      </w:pPr>
+      <w:r>
+        <w:rPr>
+          <w:rtl w:val="0"/>
+        </w:rPr>
+        <w:t xml:space="preserve">We are an up and coming start-up who has recently secured funding to support the development of an application servicing the childcare industry. The application being developed will allow educators to track observations of learning outcomes for Individual children. This is currently a long manual task, we wish to make this process less time consuming by automating this task as much as possible. </w:t>
+      </w:r>
+    </w:p>
+    <w:p>
+      <w:pPr>
+        <w:rPr/>
+      </w:pPr>
+      <w:r>
+        <w:rPr>
+          <w:rtl w:val="0"/>
+        </w:rPr>
+      </w:r>
+    </w:p>
+    <w:p>
+      <w:pPr>
+        <w:rPr/>
+      </w:pPr>
+      <w:r>
+        <w:rPr>
+          <w:rtl w:val="0"/>
+        </w:rPr>
+        <w:t xml:space="preserve">About this role:</w:t>
+      </w:r>
+    </w:p>
+    <w:p>
+      <w:pPr>
+        <w:rPr/>
+      </w:pPr>
+      <w:r>
+        <w:rPr>
+          <w:rtl w:val="0"/>
+        </w:rPr>
+      </w:r>
+    </w:p>
+    <w:p>
+      <w:pPr>
+        <w:rPr/>
+      </w:pPr>
+      <w:r>
+        <w:rPr>
+          <w:rtl w:val="0"/>
+        </w:rPr>
+        <w:t xml:space="preserve">We are currently searching for an experienced Developer with a background working in a similar role to join the Imagine Dragoons team. We are at the beginning stages of this project and we are looking for a passionate individual to see this project through with us.</w:t>
+      </w:r>
+    </w:p>
+    <w:p>
+      <w:pPr>
+        <w:rPr/>
+      </w:pPr>
+      <w:r>
+        <w:rPr>
+          <w:rtl w:val="0"/>
+        </w:rPr>
+      </w:r>
+    </w:p>
+    <w:p>
+      <w:pPr>
+        <w:rPr/>
+      </w:pPr>
+      <w:r>
+        <w:rPr>
+          <w:rtl w:val="0"/>
+        </w:rPr>
+        <w:t xml:space="preserve">This is an amazing opportunity to start a project from the early stages to completion and gain further experience in your role as well as the </w:t>
+      </w:r>
+      <w:r>
+        <w:rPr>
+          <w:rtl w:val="0"/>
+        </w:rPr>
+        <w:t xml:space="preserve">opportunity to</w:t>
+      </w:r>
+      <w:r>
+        <w:rPr>
+          <w:rtl w:val="0"/>
+        </w:rPr>
+        <w:t xml:space="preserve"> implement your ideas.</w:t>
+      </w:r>
+    </w:p>
+    <w:p>
+      <w:pPr>
+        <w:rPr/>
+      </w:pPr>
+      <w:r>
+        <w:rPr>
+          <w:rtl w:val="0"/>
+        </w:rPr>
+      </w:r>
+    </w:p>
+    <w:p>
+      <w:pPr>
+        <w:rPr/>
+      </w:pPr>
+      <w:r>
+        <w:rPr>
+          <w:rtl w:val="0"/>
+        </w:rPr>
+        <w:t xml:space="preserve">To apply you will need:</w:t>
+      </w:r>
+    </w:p>
+    <w:p>
+      <w:pPr>
+        <w:rPr/>
+      </w:pPr>
+      <w:r>
+        <w:rPr>
+          <w:rtl w:val="0"/>
+        </w:rPr>
+      </w:r>
+    </w:p>
+    <w:p>
+      <w:pPr>
+        <w:rPr/>
+      </w:pPr>
+      <w:r>
+        <w:rPr>
+          <w:rtl w:val="0"/>
+        </w:rPr>
+        <w:t xml:space="preserve"> </w:t>
+      </w:r>
+    </w:p>
+    <w:p>
+      <w:pPr>
+        <w:ind w:left="1440" w:firstLine="0"/>
+        <w:rPr/>
+      </w:pPr>
+      <w:r>
+        <w:rPr>
+          <w:rtl w:val="0"/>
+        </w:rPr>
+      </w:r>
+    </w:p>
+    <w:p>
+      <w:pPr>
+        <w:numPr>
+          <w:ilvl w:val="0"/>
+          <w:numId w:val="1"/>
+        </w:numPr>
+        <w:ind w:left="1440" w:hanging="360"/>
+      </w:pPr>
+      <w:r>
+        <w:rPr>
+          <w:rtl w:val="0"/>
+        </w:rPr>
+        <w:t xml:space="preserve">4 Years of experience in Java development </w:t>
+      </w:r>
+    </w:p>
+    <w:p>
+      <w:pPr>
+        <w:numPr>
+          <w:ilvl w:val="0"/>
+          <w:numId w:val="1"/>
+        </w:numPr>
+        <w:ind w:left="1440" w:hanging="360"/>
+        <w:rPr>
+          <w:u w:val="none"/>
+        </w:rPr>
+      </w:pPr>
+      <w:r>
+        <w:rPr>
+          <w:rtl w:val="0"/>
+        </w:rPr>
+        <w:t xml:space="preserve">PostgreSQL experience Regarded highly.</w:t>
+      </w:r>
+    </w:p>
+    <w:p>
+      <w:pPr>
+        <w:numPr>
+          <w:ilvl w:val="0"/>
+          <w:numId w:val="1"/>
+        </w:numPr>
+        <w:ind w:left="1440" w:hanging="360"/>
+      </w:pPr>
+      <w:r>
+        <w:rPr>
+          <w:rtl w:val="0"/>
+        </w:rPr>
+        <w:t xml:space="preserve">Experience with Agile development methods </w:t>
+      </w:r>
+    </w:p>
+    <w:p>
+      <w:pPr>
+        <w:numPr>
+          <w:ilvl w:val="0"/>
+          <w:numId w:val="1"/>
+        </w:numPr>
+        <w:ind w:left="1440" w:hanging="360"/>
+      </w:pPr>
+      <w:r>
+        <w:rPr>
+          <w:rtl w:val="0"/>
+        </w:rPr>
+        <w:t xml:space="preserve">Willing to work in a team environment </w:t>
+      </w:r>
+    </w:p>
+    <w:p>
+      <w:pPr>
+        <w:numPr>
+          <w:ilvl w:val="0"/>
+          <w:numId w:val="1"/>
+        </w:numPr>
+        <w:ind w:left="1440" w:hanging="360"/>
+      </w:pPr>
+      <w:r>
+        <w:rPr>
+          <w:rtl w:val="0"/>
+        </w:rPr>
+        <w:t xml:space="preserve">Great oral and written communication skills</w:t>
+      </w:r>
+    </w:p>
+    <w:p>
+      <w:pPr>
+        <w:ind w:left="1440" w:firstLine="0"/>
+        <w:rPr/>
+      </w:pPr>
+      <w:r>
+        <w:rPr>
+          <w:rtl w:val="0"/>
+        </w:rPr>
+      </w:r>
+    </w:p>
+    <w:p>
+      <w:pPr>
+        <w:rPr/>
+      </w:pPr>
+      <w:r>
+        <w:rPr>
+          <w:rtl w:val="0"/>
+        </w:rPr>
+      </w:r>
+    </w:p>
+    <w:p>
+      <w:pPr>
+        <w:rPr/>
+      </w:pPr>
+      <w:r>
+        <w:rPr>
+          <w:rtl w:val="0"/>
+        </w:rPr>
+        <w:t xml:space="preserve">How to apply:</w:t>
+      </w:r>
+    </w:p>
+    <w:p>
+      <w:pPr>
+        <w:rPr/>
+      </w:pPr>
+      <w:r>
+        <w:rPr>
+          <w:rtl w:val="0"/>
+        </w:rPr>
+        <w:t xml:space="preserve">Please submit your CV and resume to </w:t>
+      </w:r>
+    </w:p>
+    <w:p>
+      <w:pPr>
+        <w:rPr/>
+      </w:pPr>
+      <w:hyperlink r:id="rId9">
+        <w:r>
+          <w:rPr>
+            <w:color w:val="1155cc"/>
+            <w:u w:val="single"/>
+            <w:rtl w:val="0"/>
+          </w:rPr>
+          <w:t xml:space="preserve">admin@imaginedragoons.com.au</w:t>
+        </w:r>
+      </w:hyperlink>
+      <w:r>
+        <w:rPr>
+          <w:rtl w:val="0"/>
+        </w:rPr>
+        <w:t xml:space="preserve">  </w:t>
       </w:r>
     </w:p>
     <w:sectPr>

</xml_diff>